<commit_message>
Subo cosas de FEMP
</commit_message>
<xml_diff>
--- a/Actividades/Femp01002/Contrato social.docx
+++ b/Actividades/Femp01002/Contrato social.docx
@@ -85,14 +85,7 @@
           <w:sz w:val="72"/>
           <w:szCs w:val="72"/>
         </w:rPr>
-        <w:t xml:space="preserve">Contrato social </w:t>
-      </w:r>
-      <w:r>
-        <w:rPr>
-          <w:sz w:val="72"/>
-          <w:szCs w:val="72"/>
-        </w:rPr>
-        <w:t xml:space="preserve">  </w:t>
+        <w:t xml:space="preserve">Contrato social   </w:t>
       </w:r>
     </w:p>
     <w:p>
@@ -122,14 +115,39 @@
           <w:sz w:val="24"/>
           <w:szCs w:val="24"/>
         </w:rPr>
-        <w:t>Ruta en GitLab: /Actividades/</w:t>
-      </w:r>
+        <w:t xml:space="preserve">Ruta en </w:t>
+      </w:r>
+      <w:proofErr w:type="spellStart"/>
       <w:r>
         <w:rPr>
           <w:sz w:val="24"/>
           <w:szCs w:val="24"/>
         </w:rPr>
-        <w:t>SO02008/</w:t>
+        <w:t>GitLab</w:t>
+      </w:r>
+      <w:proofErr w:type="spellEnd"/>
+      <w:r>
+        <w:rPr>
+          <w:sz w:val="24"/>
+          <w:szCs w:val="24"/>
+        </w:rPr>
+        <w:t>: /Actividades/</w:t>
+      </w:r>
+      <w:bookmarkStart w:id="1" w:name="_GoBack"/>
+      <w:r>
+        <w:rPr>
+          <w:sz w:val="24"/>
+          <w:szCs w:val="24"/>
+        </w:rPr>
+        <w:t>Femp01002</w:t>
+      </w:r>
+      <w:bookmarkEnd w:id="1"/>
+      <w:r>
+        <w:rPr>
+          <w:sz w:val="24"/>
+          <w:szCs w:val="24"/>
+        </w:rPr>
+        <w:t>/</w:t>
       </w:r>
     </w:p>
     <w:bookmarkEnd w:id="0"/>
@@ -193,7 +211,7 @@
           </mc:Choice>
           <mc:Fallback>
             <w:pict>
-              <v:line w14:anchorId="53513BFC" id="Conector recto 2" o:spid="_x0000_s1026" style="position:absolute;z-index:251660288;visibility:visible;mso-wrap-style:square;mso-wrap-distance-left:9pt;mso-wrap-distance-top:0;mso-wrap-distance-right:9pt;mso-wrap-distance-bottom:0;mso-position-horizontal:absolute;mso-position-horizontal-relative:margin;mso-position-vertical:absolute;mso-position-vertical-relative:text" from="-15.6pt,10.45pt" to="514.65pt,10.45pt" o:gfxdata="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" strokecolor="#4472c4 [3204]" strokeweight=".5pt">
+              <v:line w14:anchorId="72E5BC57" id="Conector recto 2" o:spid="_x0000_s1026" style="position:absolute;z-index:251660288;visibility:visible;mso-wrap-style:square;mso-wrap-distance-left:9pt;mso-wrap-distance-top:0;mso-wrap-distance-right:9pt;mso-wrap-distance-bottom:0;mso-position-horizontal:absolute;mso-position-horizontal-relative:margin;mso-position-vertical:absolute;mso-position-vertical-relative:text" from="-15.6pt,10.45pt" to="514.65pt,10.45pt" o:gfxdata="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" strokecolor="#4472c4 [3204]" strokeweight=".5pt">
                 <v:stroke joinstyle="miter"/>
                 <w10:wrap anchorx="margin"/>
               </v:line>
@@ -213,8 +231,8 @@
           <w:szCs w:val="20"/>
         </w:rPr>
       </w:pPr>
-      <w:bookmarkStart w:id="1" w:name="_Hlk18436437"/>
-      <w:bookmarkStart w:id="2" w:name="_Hlk18438499"/>
+      <w:bookmarkStart w:id="2" w:name="_Hlk18436437"/>
+      <w:bookmarkStart w:id="3" w:name="_Hlk18438499"/>
       <w:r>
         <w:rPr>
           <w:color w:val="222222"/>
@@ -415,7 +433,7 @@
         </w:rPr>
         <w:t xml:space="preserve"> Padrón $ 350.000 (pesos uruguayos trescientos cincuenta mil) compuesto por equipamiento: 1 Router ($ 9.775), 1 Swtich ($ 6.265), 4 escritorios ($ 14.000), 4 sillas de escritorio ($ 7.000), 6 sillas de reunión ($ 7.560), una mesa de reunión ($ 5.140), un proyector ($ 2.765), una pantalla de proyector ($ 3.560), 3 discos duros ($ 9.240), y 300m de cable UTP ($ 9.306) ascendiendo dicho equipo a $ 74.611 (pesos uruguayos setenta y cuatro mil seiscientos once), depositando en éste acto al contado y efectivo $ 137.694 (pesos uruguayos </w:t>
       </w:r>
-      <w:bookmarkStart w:id="3" w:name="_Hlk14378798"/>
+      <w:bookmarkStart w:id="4" w:name="_Hlk14378798"/>
       <w:r>
         <w:rPr>
           <w:color w:val="222222"/>
@@ -424,7 +442,7 @@
         </w:rPr>
         <w:t xml:space="preserve">ciento treinta y siete mil seiscientos noventa y cuatro), y según Ley 16.060 Art. 228 depositando en un plazo no mayor a 2 años los restante $ </w:t>
       </w:r>
-      <w:bookmarkEnd w:id="3"/>
+      <w:bookmarkEnd w:id="4"/>
       <w:r>
         <w:rPr>
           <w:color w:val="222222"/>
@@ -877,7 +895,7 @@
         </w:rPr>
         <w:t>VIGESIMO SEGUNDO. En todo lo que no estuviere previsto en este contrato se aplicarán las disposiciones de la ley 16.060 sección IV, “De las sociedades de responsabilidad limitadas” y sus concordantes</w:t>
       </w:r>
-      <w:bookmarkEnd w:id="1"/>
+      <w:bookmarkEnd w:id="2"/>
       <w:r>
         <w:rPr>
           <w:color w:val="222222"/>
@@ -886,9 +904,7 @@
         </w:rPr>
         <w:t>.</w:t>
       </w:r>
-      <w:bookmarkStart w:id="4" w:name="_GoBack"/>
-      <w:bookmarkEnd w:id="2"/>
-      <w:bookmarkEnd w:id="4"/>
+      <w:bookmarkEnd w:id="3"/>
     </w:p>
     <w:sectPr>
       <w:pgSz w:w="11906" w:h="16838"/>
@@ -2005,7 +2021,7 @@
     <w:lsdException w:name="Table Web 2" w:semiHidden="1" w:unhideWhenUsed="1"/>
     <w:lsdException w:name="Table Web 3" w:semiHidden="1" w:unhideWhenUsed="1"/>
     <w:lsdException w:name="Balloon Text" w:semiHidden="1" w:unhideWhenUsed="1"/>
-    <w:lsdException w:name="Table Grid" w:semiHidden="1" w:uiPriority="39" w:unhideWhenUsed="1"/>
+    <w:lsdException w:name="Table Grid" w:uiPriority="39"/>
     <w:lsdException w:name="Table Theme" w:semiHidden="1" w:unhideWhenUsed="1"/>
     <w:lsdException w:name="Placeholder Text" w:semiHidden="1"/>
     <w:lsdException w:name="No Spacing" w:uiPriority="1" w:qFormat="1"/>

</xml_diff>